<commit_message>
23.09.21 Buscador reconoce el cero, Se agrego ? de instructivo.
</commit_message>
<xml_diff>
--- a/articles-97403_Teatro.docx
+++ b/articles-97403_Teatro.docx
@@ -1,12 +1,13 @@
 
 <file path=word/document.xml><?xml version="1.0" encoding="utf-8"?>
-<w:document xmlns:wpc="http://schemas.microsoft.com/office/word/2010/wordprocessingCanvas" xmlns:mc="http://schemas.openxmlformats.org/markup-compatibility/2006" xmlns:o="urn:schemas-microsoft-com:office:office" xmlns:r="http://schemas.openxmlformats.org/officeDocument/2006/relationships" xmlns:m="http://schemas.openxmlformats.org/officeDocument/2006/math" xmlns:v="urn:schemas-microsoft-com:vml" xmlns:wp14="http://schemas.microsoft.com/office/word/2010/wordprocessingDrawing" xmlns:wp="http://schemas.openxmlformats.org/drawingml/2006/wordprocessingDrawing" xmlns:w10="urn:schemas-microsoft-com:office:word" xmlns:w="http://schemas.openxmlformats.org/wordprocessingml/2006/main" xmlns:w14="http://schemas.microsoft.com/office/word/2010/wordml" xmlns:w15="http://schemas.microsoft.com/office/word/2012/wordml" xmlns:wpg="http://schemas.microsoft.com/office/word/2010/wordprocessingGroup" xmlns:wpi="http://schemas.microsoft.com/office/word/2010/wordprocessingInk" xmlns:wne="http://schemas.microsoft.com/office/word/2006/wordml" xmlns:wps="http://schemas.microsoft.com/office/word/2010/wordprocessingShape" mc:Ignorable="w14 w15 wp14">
+<w:document xmlns:wpc="http://schemas.microsoft.com/office/word/2010/wordprocessingCanvas" xmlns:cx="http://schemas.microsoft.com/office/drawing/2014/chartex" xmlns:cx1="http://schemas.microsoft.com/office/drawing/2015/9/8/chartex" xmlns:cx2="http://schemas.microsoft.com/office/drawing/2015/10/21/chartex" xmlns:cx3="http://schemas.microsoft.com/office/drawing/2016/5/9/chartex" xmlns:cx4="http://schemas.microsoft.com/office/drawing/2016/5/10/chartex" xmlns:cx5="http://schemas.microsoft.com/office/drawing/2016/5/11/chartex" xmlns:cx6="http://schemas.microsoft.com/office/drawing/2016/5/12/chartex" xmlns:cx7="http://schemas.microsoft.com/office/drawing/2016/5/13/chartex" xmlns:cx8="http://schemas.microsoft.com/office/drawing/2016/5/14/chartex" xmlns:mc="http://schemas.openxmlformats.org/markup-compatibility/2006" xmlns:aink="http://schemas.microsoft.com/office/drawing/2016/ink" xmlns:am3d="http://schemas.microsoft.com/office/drawing/2017/model3d" xmlns:o="urn:schemas-microsoft-com:office:office" xmlns:r="http://schemas.openxmlformats.org/officeDocument/2006/relationships" xmlns:m="http://schemas.openxmlformats.org/officeDocument/2006/math" xmlns:v="urn:schemas-microsoft-com:vml" xmlns:wp14="http://schemas.microsoft.com/office/word/2010/wordprocessingDrawing" xmlns:wp="http://schemas.openxmlformats.org/drawingml/2006/wordprocessingDrawing" xmlns:w10="urn:schemas-microsoft-com:office:word" xmlns:w="http://schemas.openxmlformats.org/wordprocessingml/2006/main" xmlns:w14="http://schemas.microsoft.com/office/word/2010/wordml" xmlns:w15="http://schemas.microsoft.com/office/word/2012/wordml" xmlns:w16cex="http://schemas.microsoft.com/office/word/2018/wordml/cex" xmlns:w16cid="http://schemas.microsoft.com/office/word/2016/wordml/cid" xmlns:w16="http://schemas.microsoft.com/office/word/2018/wordml" xmlns:w16sdtdh="http://schemas.microsoft.com/office/word/2020/wordml/sdtdatahash" xmlns:w16se="http://schemas.microsoft.com/office/word/2015/wordml/symex" xmlns:wpg="http://schemas.microsoft.com/office/word/2010/wordprocessingGroup" xmlns:wpi="http://schemas.microsoft.com/office/word/2010/wordprocessingInk" xmlns:wne="http://schemas.microsoft.com/office/word/2006/wordml" xmlns:wps="http://schemas.microsoft.com/office/word/2010/wordprocessingShape" mc:Ignorable="w14 w15 w16se w16cid w16 w16cex w16sdtdh wp14">
   <w:body>
     <w:p>
       <w:pPr>
         <w:pStyle w:val="html-head1"/>
         <w:widowControl/>
         <w:spacing w:before="0" w:after="330" w:line="276" w:lineRule="auto"/>
+        <w:ind w:left="720" w:hanging="720"/>
         <w:jc w:val="center"/>
         <w:rPr>
           <w:rFonts w:ascii="Calibri" w:hAnsi="Calibri" w:cs="Calibri"/>
@@ -102,27 +103,27 @@
         <w:rPr>
           <w:rFonts w:ascii="Calibri" w:hAnsi="Calibri" w:cs="Calibri"/>
         </w:rPr>
-        <w:t xml:space="preserve">........................ </w:t>
+        <w:t xml:space="preserve">........................ de </w:t>
       </w:r>
       <w:proofErr w:type="gramStart"/>
       <w:r>
         <w:rPr>
           <w:rFonts w:ascii="Calibri" w:hAnsi="Calibri" w:cs="Calibri"/>
         </w:rPr>
-        <w:t>de</w:t>
+        <w:t>20</w:t>
+      </w:r>
+      <w:r>
+        <w:rPr>
+          <w:rFonts w:ascii="Calibri" w:hAnsi="Calibri" w:cs="Calibri"/>
+        </w:rPr>
+        <w:t>….</w:t>
       </w:r>
       <w:proofErr w:type="gramEnd"/>
       <w:r>
         <w:rPr>
           <w:rFonts w:ascii="Calibri" w:hAnsi="Calibri" w:cs="Calibri"/>
         </w:rPr>
-        <w:t xml:space="preserve"> 20</w:t>
-      </w:r>
-      <w:r>
-        <w:rPr>
-          <w:rFonts w:ascii="Calibri" w:hAnsi="Calibri" w:cs="Calibri"/>
-        </w:rPr>
-        <w:t>…..</w:t>
+        <w:t>.</w:t>
       </w:r>
       <w:r>
         <w:rPr>
@@ -178,14 +179,7 @@
         <w:rPr>
           <w:rFonts w:ascii="Calibri" w:hAnsi="Calibri" w:cs="Calibri"/>
         </w:rPr>
-        <w:t xml:space="preserve">Nº ................................, comuna de ..............................., ciudad de.......... ........................., que en adelante se denominará “el empleador”, y don(a) ............................................ ......................., de </w:t>
-      </w:r>
-      <w:proofErr w:type="gramStart"/>
-      <w:r>
-        <w:rPr>
-          <w:rFonts w:ascii="Calibri" w:hAnsi="Calibri" w:cs="Calibri"/>
-        </w:rPr>
-        <w:t>naciona</w:t>
+        <w:t>Nº ................................, comuna de ..............................., ciudad de.......... ........................., que en adelante se denominará “el empleador”, y don(a) ............................................ ......................., de naciona</w:t>
       </w:r>
       <w:r>
         <w:rPr>
@@ -199,7 +193,6 @@
         </w:rPr>
         <w:t>.......</w:t>
       </w:r>
-      <w:proofErr w:type="gramEnd"/>
       <w:r>
         <w:rPr>
           <w:rFonts w:ascii="Calibri" w:hAnsi="Calibri" w:cs="Calibri"/>
@@ -210,35 +203,7 @@
         <w:rPr>
           <w:rFonts w:ascii="Calibri" w:hAnsi="Calibri" w:cs="Calibri"/>
         </w:rPr>
-        <w:t xml:space="preserve"> nacido(a) el ........ </w:t>
-      </w:r>
-      <w:proofErr w:type="gramStart"/>
-      <w:r>
-        <w:rPr>
-          <w:rFonts w:ascii="Calibri" w:hAnsi="Calibri" w:cs="Calibri"/>
-        </w:rPr>
-        <w:t>de</w:t>
-      </w:r>
-      <w:proofErr w:type="gramEnd"/>
-      <w:r>
-        <w:rPr>
-          <w:rFonts w:ascii="Calibri" w:hAnsi="Calibri" w:cs="Calibri"/>
-        </w:rPr>
-        <w:t xml:space="preserve"> ...... ........................... de............, cédula de identidad Nº ............................. </w:t>
-      </w:r>
-      <w:proofErr w:type="gramStart"/>
-      <w:r>
-        <w:rPr>
-          <w:rFonts w:ascii="Calibri" w:hAnsi="Calibri" w:cs="Calibri"/>
-        </w:rPr>
-        <w:t>de</w:t>
-      </w:r>
-      <w:proofErr w:type="gramEnd"/>
-      <w:r>
-        <w:rPr>
-          <w:rFonts w:ascii="Calibri" w:hAnsi="Calibri" w:cs="Calibri"/>
-        </w:rPr>
-        <w:t xml:space="preserve"> profesión u oficio.................................................., domiciliado en calle.........................................................., Nº ........................., comuna de......................................, ciudad de.........................................., que en adelante se denominará “el trabajador”, se ha convenido en el siguiente contrato de trabajo</w:t>
+        <w:t xml:space="preserve"> nacido(a) el ........ de ...... ........................... de............, cédula de identidad Nº ............................. de profesión u oficio.................................................., domiciliado en calle.........................................................., Nº ........................., comuna de......................................, ciudad de.........................................., que en adelante se denominará “el trabajador”, se ha convenido en el siguiente contrato de trabajo</w:t>
       </w:r>
       <w:r>
         <w:rPr>
@@ -311,21 +276,12 @@
         </w:rPr>
         <w:t>(</w:t>
       </w:r>
-      <w:proofErr w:type="gramStart"/>
       <w:r>
         <w:rPr>
           <w:rFonts w:ascii="Calibri" w:hAnsi="Calibri" w:cs="Calibri"/>
           <w:i/>
         </w:rPr>
-        <w:t>obra</w:t>
-      </w:r>
-      <w:proofErr w:type="gramEnd"/>
-      <w:r>
-        <w:rPr>
-          <w:rFonts w:ascii="Calibri" w:hAnsi="Calibri" w:cs="Calibri"/>
-          <w:i/>
-        </w:rPr>
-        <w:t>, proyecto, programa</w:t>
+        <w:t>obra, proyecto, programa</w:t>
       </w:r>
       <w:r>
         <w:rPr>
@@ -497,16 +453,8 @@
         <w:rPr>
           <w:rFonts w:ascii="Calibri" w:hAnsi="Calibri" w:cs="Calibri"/>
         </w:rPr>
-        <w:t xml:space="preserve">El trabajador cumplirá una jornada ordinaria de trabajo de............. horas semanales distribuidas de.......................a................................. La jornada diaria de trabajo será de.......................... </w:t>
-      </w:r>
-      <w:proofErr w:type="gramStart"/>
-      <w:r>
-        <w:rPr>
-          <w:rFonts w:ascii="Calibri" w:hAnsi="Calibri" w:cs="Calibri"/>
-        </w:rPr>
-        <w:t>horas</w:t>
-      </w:r>
-      <w:proofErr w:type="gramEnd"/>
+        <w:t>El trabajador cumplirá una jornada ordinaria de trabajo de............. horas semanales distribuidas de.......................a................................. La jornada diaria de trabajo será de.......................... horas</w:t>
+      </w:r>
       <w:r>
         <w:rPr>
           <w:rFonts w:ascii="Calibri" w:hAnsi="Calibri" w:cs="Calibri"/>
@@ -577,7 +525,33 @@
           <w:rFonts w:ascii="Calibri" w:hAnsi="Calibri" w:cs="Calibri"/>
         </w:rPr>
         <w:lastRenderedPageBreak/>
-        <w:t>El empleador se obliga a otorgar un día de descanso a la semana en compensación a cada día domingo trabajado y otro más por cada festivo en que el trabajador debió prestar servicios.</w:t>
+        <w:t xml:space="preserve">El empleador </w:t>
+      </w:r>
+      <w:r>
+        <w:rPr>
+          <w:rFonts w:ascii="Calibri" w:hAnsi="Calibri" w:cs="Calibri"/>
+        </w:rPr>
+        <w:t xml:space="preserve">nacido en </w:t>
+      </w:r>
+      <w:proofErr w:type="spellStart"/>
+      <w:r>
+        <w:rPr>
+          <w:rFonts w:ascii="Calibri" w:hAnsi="Calibri" w:cs="Calibri"/>
+        </w:rPr>
+        <w:t>bombai</w:t>
+      </w:r>
+      <w:proofErr w:type="spellEnd"/>
+      <w:r>
+        <w:rPr>
+          <w:rFonts w:ascii="Calibri" w:hAnsi="Calibri" w:cs="Calibri"/>
+        </w:rPr>
+        <w:t xml:space="preserve"> </w:t>
+      </w:r>
+      <w:r>
+        <w:rPr>
+          <w:rFonts w:ascii="Calibri" w:hAnsi="Calibri" w:cs="Calibri"/>
+        </w:rPr>
+        <w:t>se obliga a otorgar un día de descanso a la semana en compensación a cada día domingo trabajado y otro más por cada festivo en que el trabajador debió prestar servicios.</w:t>
       </w:r>
     </w:p>
     <w:p>
@@ -793,15 +767,7 @@
         <w:rPr>
           <w:rFonts w:ascii="Calibri" w:hAnsi="Calibri" w:cs="Calibri"/>
         </w:rPr>
-        <w:t xml:space="preserve"> asume la obligación de costear el traslado, alimentación y alojamiento del trabajador, en con</w:t>
-      </w:r>
-      <w:bookmarkStart w:id="0" w:name="_GoBack"/>
-      <w:bookmarkEnd w:id="0"/>
-      <w:r>
-        <w:rPr>
-          <w:rFonts w:ascii="Calibri" w:hAnsi="Calibri" w:cs="Calibri"/>
-        </w:rPr>
-        <w:t xml:space="preserve">diciones adecuadas de higiene y seguridad, cuando las obras, proyecto o programa deban realizarse en una ciudad distinta </w:t>
+        <w:t xml:space="preserve"> asume la obligación de costear el traslado, alimentación y alojamiento del trabajador, en condiciones adecuadas de higiene y seguridad, cuando las obras, proyecto o programa deban realizarse en una ciudad distinta </w:t>
       </w:r>
       <w:r>
         <w:rPr>
@@ -843,6 +809,14 @@
           <w:noProof/>
         </w:rPr>
         <w:t>empleador</w:t>
+      </w:r>
+      <w:r>
+        <w:rPr>
+          <w:rFonts w:ascii="Calibri" w:hAnsi="Calibri" w:cs="Calibri"/>
+          <w:bCs/>
+          <w:noProof/>
+        </w:rPr>
+        <w:t xml:space="preserve"> nacido en Chile</w:t>
       </w:r>
       <w:r>
         <w:rPr>
@@ -1308,41 +1282,13 @@
         <w:rPr>
           <w:rFonts w:ascii="Calibri" w:hAnsi="Calibri" w:cs="Calibri"/>
         </w:rPr>
-        <w:t xml:space="preserve">onasa o </w:t>
-      </w:r>
-      <w:proofErr w:type="spellStart"/>
-      <w:r>
-        <w:rPr>
-          <w:rFonts w:ascii="Calibri" w:hAnsi="Calibri" w:cs="Calibri"/>
-        </w:rPr>
-        <w:t>I</w:t>
-      </w:r>
-      <w:r>
-        <w:rPr>
-          <w:rFonts w:ascii="Calibri" w:hAnsi="Calibri" w:cs="Calibri"/>
-        </w:rPr>
-        <w:t>sapre</w:t>
-      </w:r>
-      <w:proofErr w:type="spellEnd"/>
-      <w:r>
-        <w:rPr>
-          <w:rFonts w:ascii="Calibri" w:hAnsi="Calibri" w:cs="Calibri"/>
-        </w:rPr>
-        <w:t xml:space="preserve">, </w:t>
-      </w:r>
-      <w:proofErr w:type="spellStart"/>
-      <w:r>
-        <w:rPr>
-          <w:rFonts w:ascii="Calibri" w:hAnsi="Calibri" w:cs="Calibri"/>
-        </w:rPr>
-        <w:t>AFC</w:t>
-      </w:r>
-      <w:proofErr w:type="spellEnd"/>
-      <w:r>
-        <w:rPr>
-          <w:rFonts w:ascii="Calibri" w:hAnsi="Calibri" w:cs="Calibri"/>
-        </w:rPr>
-        <w:t xml:space="preserve">, </w:t>
+        <w:t>onasa o I</w:t>
+      </w:r>
+      <w:r>
+        <w:rPr>
+          <w:rFonts w:ascii="Calibri" w:hAnsi="Calibri" w:cs="Calibri"/>
+        </w:rPr>
+        <w:t xml:space="preserve">sapre, AFC, </w:t>
       </w:r>
       <w:r>
         <w:rPr>
@@ -1416,21 +1362,21 @@
         <w:rPr>
           <w:rFonts w:ascii="Calibri" w:hAnsi="Calibri" w:cs="Calibri"/>
         </w:rPr>
-        <w:t xml:space="preserve">Se deja constancia que el trabajador ingresó al servicio del empleador el día........... </w:t>
+        <w:t xml:space="preserve">Se deja constancia que el trabajador ingresó al servicio del empleador el día........... de............... de </w:t>
       </w:r>
       <w:proofErr w:type="gramStart"/>
       <w:r>
         <w:rPr>
           <w:rFonts w:ascii="Calibri" w:hAnsi="Calibri" w:cs="Calibri"/>
         </w:rPr>
-        <w:t>de</w:t>
+        <w:t>20....</w:t>
       </w:r>
       <w:proofErr w:type="gramEnd"/>
       <w:r>
         <w:rPr>
           <w:rFonts w:ascii="Calibri" w:hAnsi="Calibri" w:cs="Calibri"/>
         </w:rPr>
-        <w:t>............... de 20.....</w:t>
+        <w:t>.</w:t>
       </w:r>
     </w:p>
     <w:p>
@@ -1630,7 +1576,7 @@
 </file>
 
 <file path=word/endnotes.xml><?xml version="1.0" encoding="utf-8"?>
-<w:endnotes xmlns:wpc="http://schemas.microsoft.com/office/word/2010/wordprocessingCanvas" xmlns:mc="http://schemas.openxmlformats.org/markup-compatibility/2006" xmlns:o="urn:schemas-microsoft-com:office:office" xmlns:r="http://schemas.openxmlformats.org/officeDocument/2006/relationships" xmlns:m="http://schemas.openxmlformats.org/officeDocument/2006/math" xmlns:v="urn:schemas-microsoft-com:vml" xmlns:wp14="http://schemas.microsoft.com/office/word/2010/wordprocessingDrawing" xmlns:wp="http://schemas.openxmlformats.org/drawingml/2006/wordprocessingDrawing" xmlns:w10="urn:schemas-microsoft-com:office:word" xmlns:w="http://schemas.openxmlformats.org/wordprocessingml/2006/main" xmlns:w14="http://schemas.microsoft.com/office/word/2010/wordml" xmlns:w15="http://schemas.microsoft.com/office/word/2012/wordml" xmlns:wpg="http://schemas.microsoft.com/office/word/2010/wordprocessingGroup" xmlns:wpi="http://schemas.microsoft.com/office/word/2010/wordprocessingInk" xmlns:wne="http://schemas.microsoft.com/office/word/2006/wordml" xmlns:wps="http://schemas.microsoft.com/office/word/2010/wordprocessingShape" mc:Ignorable="w14 w15 wp14">
+<w:endnotes xmlns:wpc="http://schemas.microsoft.com/office/word/2010/wordprocessingCanvas" xmlns:cx="http://schemas.microsoft.com/office/drawing/2014/chartex" xmlns:cx1="http://schemas.microsoft.com/office/drawing/2015/9/8/chartex" xmlns:cx2="http://schemas.microsoft.com/office/drawing/2015/10/21/chartex" xmlns:cx3="http://schemas.microsoft.com/office/drawing/2016/5/9/chartex" xmlns:cx4="http://schemas.microsoft.com/office/drawing/2016/5/10/chartex" xmlns:cx5="http://schemas.microsoft.com/office/drawing/2016/5/11/chartex" xmlns:cx6="http://schemas.microsoft.com/office/drawing/2016/5/12/chartex" xmlns:cx7="http://schemas.microsoft.com/office/drawing/2016/5/13/chartex" xmlns:cx8="http://schemas.microsoft.com/office/drawing/2016/5/14/chartex" xmlns:mc="http://schemas.openxmlformats.org/markup-compatibility/2006" xmlns:aink="http://schemas.microsoft.com/office/drawing/2016/ink" xmlns:am3d="http://schemas.microsoft.com/office/drawing/2017/model3d" xmlns:o="urn:schemas-microsoft-com:office:office" xmlns:r="http://schemas.openxmlformats.org/officeDocument/2006/relationships" xmlns:m="http://schemas.openxmlformats.org/officeDocument/2006/math" xmlns:v="urn:schemas-microsoft-com:vml" xmlns:wp14="http://schemas.microsoft.com/office/word/2010/wordprocessingDrawing" xmlns:wp="http://schemas.openxmlformats.org/drawingml/2006/wordprocessingDrawing" xmlns:w10="urn:schemas-microsoft-com:office:word" xmlns:w="http://schemas.openxmlformats.org/wordprocessingml/2006/main" xmlns:w14="http://schemas.microsoft.com/office/word/2010/wordml" xmlns:w15="http://schemas.microsoft.com/office/word/2012/wordml" xmlns:w16cex="http://schemas.microsoft.com/office/word/2018/wordml/cex" xmlns:w16cid="http://schemas.microsoft.com/office/word/2016/wordml/cid" xmlns:w16="http://schemas.microsoft.com/office/word/2018/wordml" xmlns:w16sdtdh="http://schemas.microsoft.com/office/word/2020/wordml/sdtdatahash" xmlns:w16se="http://schemas.microsoft.com/office/word/2015/wordml/symex" xmlns:wpg="http://schemas.microsoft.com/office/word/2010/wordprocessingGroup" xmlns:wpi="http://schemas.microsoft.com/office/word/2010/wordprocessingInk" xmlns:wne="http://schemas.microsoft.com/office/word/2006/wordml" xmlns:wps="http://schemas.microsoft.com/office/word/2010/wordprocessingShape" mc:Ignorable="w14 w15 w16se w16cid w16 w16cex w16sdtdh wp14">
   <w:endnote w:type="separator" w:id="-1">
     <w:p>
       <w:r>
@@ -1649,7 +1595,7 @@
 </file>
 
 <file path=word/footnotes.xml><?xml version="1.0" encoding="utf-8"?>
-<w:footnotes xmlns:wpc="http://schemas.microsoft.com/office/word/2010/wordprocessingCanvas" xmlns:mc="http://schemas.openxmlformats.org/markup-compatibility/2006" xmlns:o="urn:schemas-microsoft-com:office:office" xmlns:r="http://schemas.openxmlformats.org/officeDocument/2006/relationships" xmlns:m="http://schemas.openxmlformats.org/officeDocument/2006/math" xmlns:v="urn:schemas-microsoft-com:vml" xmlns:wp14="http://schemas.microsoft.com/office/word/2010/wordprocessingDrawing" xmlns:wp="http://schemas.openxmlformats.org/drawingml/2006/wordprocessingDrawing" xmlns:w10="urn:schemas-microsoft-com:office:word" xmlns:w="http://schemas.openxmlformats.org/wordprocessingml/2006/main" xmlns:w14="http://schemas.microsoft.com/office/word/2010/wordml" xmlns:w15="http://schemas.microsoft.com/office/word/2012/wordml" xmlns:wpg="http://schemas.microsoft.com/office/word/2010/wordprocessingGroup" xmlns:wpi="http://schemas.microsoft.com/office/word/2010/wordprocessingInk" xmlns:wne="http://schemas.microsoft.com/office/word/2006/wordml" xmlns:wps="http://schemas.microsoft.com/office/word/2010/wordprocessingShape" mc:Ignorable="w14 w15 wp14">
+<w:footnotes xmlns:wpc="http://schemas.microsoft.com/office/word/2010/wordprocessingCanvas" xmlns:cx="http://schemas.microsoft.com/office/drawing/2014/chartex" xmlns:cx1="http://schemas.microsoft.com/office/drawing/2015/9/8/chartex" xmlns:cx2="http://schemas.microsoft.com/office/drawing/2015/10/21/chartex" xmlns:cx3="http://schemas.microsoft.com/office/drawing/2016/5/9/chartex" xmlns:cx4="http://schemas.microsoft.com/office/drawing/2016/5/10/chartex" xmlns:cx5="http://schemas.microsoft.com/office/drawing/2016/5/11/chartex" xmlns:cx6="http://schemas.microsoft.com/office/drawing/2016/5/12/chartex" xmlns:cx7="http://schemas.microsoft.com/office/drawing/2016/5/13/chartex" xmlns:cx8="http://schemas.microsoft.com/office/drawing/2016/5/14/chartex" xmlns:mc="http://schemas.openxmlformats.org/markup-compatibility/2006" xmlns:aink="http://schemas.microsoft.com/office/drawing/2016/ink" xmlns:am3d="http://schemas.microsoft.com/office/drawing/2017/model3d" xmlns:o="urn:schemas-microsoft-com:office:office" xmlns:r="http://schemas.openxmlformats.org/officeDocument/2006/relationships" xmlns:m="http://schemas.openxmlformats.org/officeDocument/2006/math" xmlns:v="urn:schemas-microsoft-com:vml" xmlns:wp14="http://schemas.microsoft.com/office/word/2010/wordprocessingDrawing" xmlns:wp="http://schemas.openxmlformats.org/drawingml/2006/wordprocessingDrawing" xmlns:w10="urn:schemas-microsoft-com:office:word" xmlns:w="http://schemas.openxmlformats.org/wordprocessingml/2006/main" xmlns:w14="http://schemas.microsoft.com/office/word/2010/wordml" xmlns:w15="http://schemas.microsoft.com/office/word/2012/wordml" xmlns:w16cex="http://schemas.microsoft.com/office/word/2018/wordml/cex" xmlns:w16cid="http://schemas.microsoft.com/office/word/2016/wordml/cid" xmlns:w16="http://schemas.microsoft.com/office/word/2018/wordml" xmlns:w16sdtdh="http://schemas.microsoft.com/office/word/2020/wordml/sdtdatahash" xmlns:w16se="http://schemas.microsoft.com/office/word/2015/wordml/symex" xmlns:wpg="http://schemas.microsoft.com/office/word/2010/wordprocessingGroup" xmlns:wpi="http://schemas.microsoft.com/office/word/2010/wordprocessingInk" xmlns:wne="http://schemas.microsoft.com/office/word/2006/wordml" xmlns:wps="http://schemas.microsoft.com/office/word/2010/wordprocessingShape" mc:Ignorable="w14 w15 w16se w16cid w16 w16cex w16sdtdh wp14">
   <w:footnote w:type="separator" w:id="-1">
     <w:p>
       <w:r>
@@ -1668,7 +1614,7 @@
 </file>
 
 <file path=word/header1.xml><?xml version="1.0" encoding="utf-8"?>
-<w:hdr xmlns:wpc="http://schemas.microsoft.com/office/word/2010/wordprocessingCanvas" xmlns:mc="http://schemas.openxmlformats.org/markup-compatibility/2006" xmlns:o="urn:schemas-microsoft-com:office:office" xmlns:r="http://schemas.openxmlformats.org/officeDocument/2006/relationships" xmlns:m="http://schemas.openxmlformats.org/officeDocument/2006/math" xmlns:v="urn:schemas-microsoft-com:vml" xmlns:wp14="http://schemas.microsoft.com/office/word/2010/wordprocessingDrawing" xmlns:wp="http://schemas.openxmlformats.org/drawingml/2006/wordprocessingDrawing" xmlns:w10="urn:schemas-microsoft-com:office:word" xmlns:w="http://schemas.openxmlformats.org/wordprocessingml/2006/main" xmlns:w14="http://schemas.microsoft.com/office/word/2010/wordml" xmlns:w15="http://schemas.microsoft.com/office/word/2012/wordml" xmlns:wpg="http://schemas.microsoft.com/office/word/2010/wordprocessingGroup" xmlns:wpi="http://schemas.microsoft.com/office/word/2010/wordprocessingInk" xmlns:wne="http://schemas.microsoft.com/office/word/2006/wordml" xmlns:wps="http://schemas.microsoft.com/office/word/2010/wordprocessingShape" mc:Ignorable="w14 w15 wp14">
+<w:hdr xmlns:wpc="http://schemas.microsoft.com/office/word/2010/wordprocessingCanvas" xmlns:cx="http://schemas.microsoft.com/office/drawing/2014/chartex" xmlns:cx1="http://schemas.microsoft.com/office/drawing/2015/9/8/chartex" xmlns:cx2="http://schemas.microsoft.com/office/drawing/2015/10/21/chartex" xmlns:cx3="http://schemas.microsoft.com/office/drawing/2016/5/9/chartex" xmlns:cx4="http://schemas.microsoft.com/office/drawing/2016/5/10/chartex" xmlns:cx5="http://schemas.microsoft.com/office/drawing/2016/5/11/chartex" xmlns:cx6="http://schemas.microsoft.com/office/drawing/2016/5/12/chartex" xmlns:cx7="http://schemas.microsoft.com/office/drawing/2016/5/13/chartex" xmlns:cx8="http://schemas.microsoft.com/office/drawing/2016/5/14/chartex" xmlns:mc="http://schemas.openxmlformats.org/markup-compatibility/2006" xmlns:aink="http://schemas.microsoft.com/office/drawing/2016/ink" xmlns:am3d="http://schemas.microsoft.com/office/drawing/2017/model3d" xmlns:o="urn:schemas-microsoft-com:office:office" xmlns:r="http://schemas.openxmlformats.org/officeDocument/2006/relationships" xmlns:m="http://schemas.openxmlformats.org/officeDocument/2006/math" xmlns:v="urn:schemas-microsoft-com:vml" xmlns:wp14="http://schemas.microsoft.com/office/word/2010/wordprocessingDrawing" xmlns:wp="http://schemas.openxmlformats.org/drawingml/2006/wordprocessingDrawing" xmlns:w10="urn:schemas-microsoft-com:office:word" xmlns:w="http://schemas.openxmlformats.org/wordprocessingml/2006/main" xmlns:w14="http://schemas.microsoft.com/office/word/2010/wordml" xmlns:w15="http://schemas.microsoft.com/office/word/2012/wordml" xmlns:w16cex="http://schemas.microsoft.com/office/word/2018/wordml/cex" xmlns:w16cid="http://schemas.microsoft.com/office/word/2016/wordml/cid" xmlns:w16="http://schemas.microsoft.com/office/word/2018/wordml" xmlns:w16sdtdh="http://schemas.microsoft.com/office/word/2020/wordml/sdtdatahash" xmlns:w16se="http://schemas.microsoft.com/office/word/2015/wordml/symex" xmlns:wpg="http://schemas.microsoft.com/office/word/2010/wordprocessingGroup" xmlns:wpi="http://schemas.microsoft.com/office/word/2010/wordprocessingInk" xmlns:wne="http://schemas.microsoft.com/office/word/2006/wordml" xmlns:wps="http://schemas.microsoft.com/office/word/2010/wordprocessingShape" mc:Ignorable="w14 w15 w16se w16cid w16 w16cex w16sdtdh wp14">
   <w:p>
     <w:pPr>
       <w:widowControl/>
@@ -1685,7 +1631,7 @@
 </file>
 
 <file path=word/numbering.xml><?xml version="1.0" encoding="utf-8"?>
-<w:numbering xmlns:wpc="http://schemas.microsoft.com/office/word/2010/wordprocessingCanvas" xmlns:mc="http://schemas.openxmlformats.org/markup-compatibility/2006" xmlns:o="urn:schemas-microsoft-com:office:office" xmlns:r="http://schemas.openxmlformats.org/officeDocument/2006/relationships" xmlns:m="http://schemas.openxmlformats.org/officeDocument/2006/math" xmlns:v="urn:schemas-microsoft-com:vml" xmlns:wp14="http://schemas.microsoft.com/office/word/2010/wordprocessingDrawing" xmlns:wp="http://schemas.openxmlformats.org/drawingml/2006/wordprocessingDrawing" xmlns:w10="urn:schemas-microsoft-com:office:word" xmlns:w="http://schemas.openxmlformats.org/wordprocessingml/2006/main" xmlns:w14="http://schemas.microsoft.com/office/word/2010/wordml" xmlns:w15="http://schemas.microsoft.com/office/word/2012/wordml" xmlns:wpg="http://schemas.microsoft.com/office/word/2010/wordprocessingGroup" xmlns:wpi="http://schemas.microsoft.com/office/word/2010/wordprocessingInk" xmlns:wne="http://schemas.microsoft.com/office/word/2006/wordml" xmlns:wps="http://schemas.microsoft.com/office/word/2010/wordprocessingShape" mc:Ignorable="w14 w15 wp14">
+<w:numbering xmlns:wpc="http://schemas.microsoft.com/office/word/2010/wordprocessingCanvas" xmlns:cx="http://schemas.microsoft.com/office/drawing/2014/chartex" xmlns:cx1="http://schemas.microsoft.com/office/drawing/2015/9/8/chartex" xmlns:cx2="http://schemas.microsoft.com/office/drawing/2015/10/21/chartex" xmlns:cx3="http://schemas.microsoft.com/office/drawing/2016/5/9/chartex" xmlns:cx4="http://schemas.microsoft.com/office/drawing/2016/5/10/chartex" xmlns:cx5="http://schemas.microsoft.com/office/drawing/2016/5/11/chartex" xmlns:cx6="http://schemas.microsoft.com/office/drawing/2016/5/12/chartex" xmlns:cx7="http://schemas.microsoft.com/office/drawing/2016/5/13/chartex" xmlns:cx8="http://schemas.microsoft.com/office/drawing/2016/5/14/chartex" xmlns:mc="http://schemas.openxmlformats.org/markup-compatibility/2006" xmlns:aink="http://schemas.microsoft.com/office/drawing/2016/ink" xmlns:am3d="http://schemas.microsoft.com/office/drawing/2017/model3d" xmlns:o="urn:schemas-microsoft-com:office:office" xmlns:r="http://schemas.openxmlformats.org/officeDocument/2006/relationships" xmlns:m="http://schemas.openxmlformats.org/officeDocument/2006/math" xmlns:v="urn:schemas-microsoft-com:vml" xmlns:wp14="http://schemas.microsoft.com/office/word/2010/wordprocessingDrawing" xmlns:wp="http://schemas.openxmlformats.org/drawingml/2006/wordprocessingDrawing" xmlns:w10="urn:schemas-microsoft-com:office:word" xmlns:w="http://schemas.openxmlformats.org/wordprocessingml/2006/main" xmlns:w14="http://schemas.microsoft.com/office/word/2010/wordml" xmlns:w15="http://schemas.microsoft.com/office/word/2012/wordml" xmlns:w16cex="http://schemas.microsoft.com/office/word/2018/wordml/cex" xmlns:w16cid="http://schemas.microsoft.com/office/word/2016/wordml/cid" xmlns:w16="http://schemas.microsoft.com/office/word/2018/wordml" xmlns:w16sdtdh="http://schemas.microsoft.com/office/word/2020/wordml/sdtdatahash" xmlns:w16se="http://schemas.microsoft.com/office/word/2015/wordml/symex" xmlns:wpg="http://schemas.microsoft.com/office/word/2010/wordprocessingGroup" xmlns:wpi="http://schemas.microsoft.com/office/word/2010/wordprocessingInk" xmlns:wne="http://schemas.microsoft.com/office/word/2006/wordml" xmlns:wps="http://schemas.microsoft.com/office/word/2010/wordprocessingShape" mc:Ignorable="w14 w15 w16se w16cid w16 w16cex w16sdtdh wp14">
   <w:abstractNum w:abstractNumId="0" w15:restartNumberingAfterBreak="0">
     <w:nsid w:val="111176B3"/>
     <w:multiLevelType w:val="hybridMultilevel"/>
@@ -1806,7 +1752,7 @@
 </file>
 
 <file path=word/styles.xml><?xml version="1.0" encoding="utf-8"?>
-<w:styles xmlns:mc="http://schemas.openxmlformats.org/markup-compatibility/2006" xmlns:r="http://schemas.openxmlformats.org/officeDocument/2006/relationships" xmlns:w="http://schemas.openxmlformats.org/wordprocessingml/2006/main" xmlns:w14="http://schemas.microsoft.com/office/word/2010/wordml" xmlns:w15="http://schemas.microsoft.com/office/word/2012/wordml" mc:Ignorable="w14 w15">
+<w:styles xmlns:mc="http://schemas.openxmlformats.org/markup-compatibility/2006" xmlns:r="http://schemas.openxmlformats.org/officeDocument/2006/relationships" xmlns:w="http://schemas.openxmlformats.org/wordprocessingml/2006/main" xmlns:w14="http://schemas.microsoft.com/office/word/2010/wordml" xmlns:w15="http://schemas.microsoft.com/office/word/2012/wordml" xmlns:w16cex="http://schemas.microsoft.com/office/word/2018/wordml/cex" xmlns:w16cid="http://schemas.microsoft.com/office/word/2016/wordml/cid" xmlns:w16="http://schemas.microsoft.com/office/word/2018/wordml" xmlns:w16sdtdh="http://schemas.microsoft.com/office/word/2020/wordml/sdtdatahash" xmlns:w16se="http://schemas.microsoft.com/office/word/2015/wordml/symex" mc:Ignorable="w14 w15 w16se w16cid w16 w16cex w16sdtdh">
   <w:docDefaults>
     <w:rPrDefault>
       <w:rPr>
@@ -1816,7 +1762,7 @@
     </w:rPrDefault>
     <w:pPrDefault/>
   </w:docDefaults>
-  <w:latentStyles w:defLockedState="0" w:defUIPriority="99" w:defSemiHidden="0" w:defUnhideWhenUsed="0" w:defQFormat="0" w:count="371">
+  <w:latentStyles w:defLockedState="0" w:defUIPriority="99" w:defSemiHidden="0" w:defUnhideWhenUsed="0" w:defQFormat="0" w:count="376">
     <w:lsdException w:name="Normal" w:uiPriority="0" w:qFormat="1"/>
     <w:lsdException w:name="heading 1" w:uiPriority="9" w:qFormat="1"/>
     <w:lsdException w:name="heading 2" w:semiHidden="1" w:uiPriority="9" w:unhideWhenUsed="1" w:qFormat="1"/>
@@ -1922,7 +1868,6 @@
     <w:lsdException w:name="HTML Sample" w:semiHidden="1" w:unhideWhenUsed="1"/>
     <w:lsdException w:name="HTML Typewriter" w:semiHidden="1" w:unhideWhenUsed="1"/>
     <w:lsdException w:name="HTML Variable" w:semiHidden="1" w:unhideWhenUsed="1"/>
-    <w:lsdException w:name="Normal Table" w:semiHidden="1" w:unhideWhenUsed="1"/>
     <w:lsdException w:name="annotation subject" w:semiHidden="1" w:unhideWhenUsed="1"/>
     <w:lsdException w:name="No List" w:semiHidden="1" w:unhideWhenUsed="1"/>
     <w:lsdException w:name="Outline List 1" w:semiHidden="1" w:unhideWhenUsed="1"/>
@@ -1965,11 +1910,8 @@
     <w:lsdException w:name="Table Contemporary" w:semiHidden="1" w:unhideWhenUsed="1"/>
     <w:lsdException w:name="Table Elegant" w:semiHidden="1" w:unhideWhenUsed="1"/>
     <w:lsdException w:name="Table Professional" w:semiHidden="1" w:unhideWhenUsed="1"/>
-    <w:lsdException w:name="Table Subtle 1" w:semiHidden="1" w:unhideWhenUsed="1"/>
     <w:lsdException w:name="Table Subtle 2" w:semiHidden="1" w:unhideWhenUsed="1"/>
     <w:lsdException w:name="Table Web 1" w:semiHidden="1" w:unhideWhenUsed="1"/>
-    <w:lsdException w:name="Table Web 2" w:semiHidden="1" w:unhideWhenUsed="1"/>
-    <w:lsdException w:name="Table Web 3" w:semiHidden="1" w:unhideWhenUsed="1"/>
     <w:lsdException w:name="Balloon Text" w:semiHidden="1" w:unhideWhenUsed="1"/>
     <w:lsdException w:name="Table Grid" w:uiPriority="59"/>
     <w:lsdException w:name="Table Theme" w:semiHidden="1" w:unhideWhenUsed="1"/>
@@ -2188,6 +2130,11 @@
     <w:lsdException w:name="List Table 5 Dark Accent 6" w:uiPriority="50"/>
     <w:lsdException w:name="List Table 6 Colorful Accent 6" w:uiPriority="51"/>
     <w:lsdException w:name="List Table 7 Colorful Accent 6" w:uiPriority="52"/>
+    <w:lsdException w:name="Mention" w:semiHidden="1" w:unhideWhenUsed="1"/>
+    <w:lsdException w:name="Smart Hyperlink" w:semiHidden="1" w:unhideWhenUsed="1"/>
+    <w:lsdException w:name="Hashtag" w:semiHidden="1" w:unhideWhenUsed="1"/>
+    <w:lsdException w:name="Unresolved Mention" w:semiHidden="1" w:unhideWhenUsed="1"/>
+    <w:lsdException w:name="Smart Link" w:semiHidden="1" w:unhideWhenUsed="1"/>
   </w:latentStyles>
   <w:style w:type="paragraph" w:default="1" w:styleId="Normal">
     <w:name w:val="Normal"/>

</xml_diff>